<commit_message>
Added insights for reading chapter 2
</commit_message>
<xml_diff>
--- a/Personal Manifesto- Simi Talkar.docx
+++ b/Personal Manifesto- Simi Talkar.docx
@@ -993,6 +993,160 @@
     </w:p>
     <w:p>
       <w:pPr>
+        <w:spacing w:before="60" w:after="80" w:line="240" w:lineRule="auto"/>
+        <w:ind w:left="360"/>
+        <w:rPr>
+          <w:rFonts w:ascii="Times New Roman" w:eastAsia="Times New Roman" w:hAnsi="Times New Roman" w:cs="Times New Roman"/>
+          <w:sz w:val="24"/>
+          <w:szCs w:val="24"/>
+        </w:rPr>
+      </w:pPr>
+    </w:p>
+    <w:p>
+      <w:pPr>
+        <w:spacing w:before="60" w:after="80" w:line="240" w:lineRule="auto"/>
+        <w:ind w:left="360"/>
+        <w:rPr>
+          <w:rFonts w:ascii="Arial" w:eastAsia="Times New Roman" w:hAnsi="Arial" w:cs="Arial"/>
+          <w:b/>
+          <w:bCs/>
+          <w:i/>
+          <w:iCs/>
+          <w:color w:val="000000"/>
+        </w:rPr>
+      </w:pPr>
+      <w:r>
+        <w:rPr>
+          <w:rFonts w:ascii="Times New Roman" w:eastAsia="Times New Roman" w:hAnsi="Times New Roman" w:cs="Times New Roman"/>
+          <w:sz w:val="24"/>
+          <w:szCs w:val="24"/>
+        </w:rPr>
+        <w:t xml:space="preserve">Stages : </w:t>
+      </w:r>
+      <w:r>
+        <w:rPr>
+          <w:rFonts w:ascii="Arial" w:eastAsia="Times New Roman" w:hAnsi="Arial" w:cs="Arial"/>
+          <w:b/>
+          <w:bCs/>
+          <w:i/>
+          <w:iCs/>
+          <w:color w:val="000000"/>
+        </w:rPr>
+        <w:t>1)</w:t>
+      </w:r>
+      <w:r>
+        <w:rPr>
+          <w:rFonts w:ascii="Arial" w:eastAsia="Times New Roman" w:hAnsi="Arial" w:cs="Arial"/>
+          <w:b/>
+          <w:bCs/>
+          <w:i/>
+          <w:iCs/>
+          <w:color w:val="000000"/>
+        </w:rPr>
+        <w:t xml:space="preserve"> problem formulation; </w:t>
+      </w:r>
+      <w:r>
+        <w:rPr>
+          <w:rFonts w:ascii="Arial" w:eastAsia="Times New Roman" w:hAnsi="Arial" w:cs="Arial"/>
+          <w:b/>
+          <w:bCs/>
+          <w:i/>
+          <w:iCs/>
+          <w:color w:val="000000"/>
+        </w:rPr>
+        <w:t xml:space="preserve">2) </w:t>
+      </w:r>
+      <w:r>
+        <w:rPr>
+          <w:rFonts w:ascii="Arial" w:eastAsia="Times New Roman" w:hAnsi="Arial" w:cs="Arial"/>
+          <w:b/>
+          <w:bCs/>
+          <w:i/>
+          <w:iCs/>
+          <w:color w:val="000000"/>
+        </w:rPr>
+        <w:t>data collection &amp; cleaning;</w:t>
+      </w:r>
+      <w:r>
+        <w:rPr>
+          <w:rFonts w:ascii="Arial" w:eastAsia="Times New Roman" w:hAnsi="Arial" w:cs="Arial"/>
+          <w:b/>
+          <w:bCs/>
+          <w:i/>
+          <w:iCs/>
+          <w:color w:val="000000"/>
+        </w:rPr>
+        <w:t xml:space="preserve"> 3) </w:t>
+      </w:r>
+      <w:r>
+        <w:rPr>
+          <w:rFonts w:ascii="Arial" w:eastAsia="Times New Roman" w:hAnsi="Arial" w:cs="Arial"/>
+          <w:b/>
+          <w:bCs/>
+          <w:i/>
+          <w:iCs/>
+          <w:color w:val="000000"/>
+        </w:rPr>
+        <w:t xml:space="preserve"> modeling &amp; analysis; </w:t>
+      </w:r>
+      <w:r>
+        <w:rPr>
+          <w:rFonts w:ascii="Arial" w:eastAsia="Times New Roman" w:hAnsi="Arial" w:cs="Arial"/>
+          <w:b/>
+          <w:bCs/>
+          <w:i/>
+          <w:iCs/>
+          <w:color w:val="000000"/>
+        </w:rPr>
+        <w:t xml:space="preserve">4) </w:t>
+      </w:r>
+      <w:r>
+        <w:rPr>
+          <w:rFonts w:ascii="Arial" w:eastAsia="Times New Roman" w:hAnsi="Arial" w:cs="Arial"/>
+          <w:b/>
+          <w:bCs/>
+          <w:i/>
+          <w:iCs/>
+          <w:color w:val="000000"/>
+        </w:rPr>
+        <w:t>presentation &amp; deployment</w:t>
+      </w:r>
+    </w:p>
+    <w:p>
+      <w:pPr>
+        <w:spacing w:before="60" w:after="80" w:line="240" w:lineRule="auto"/>
+        <w:ind w:left="360"/>
+        <w:rPr>
+          <w:rFonts w:ascii="Times New Roman" w:eastAsia="Times New Roman" w:hAnsi="Times New Roman" w:cs="Times New Roman"/>
+          <w:sz w:val="24"/>
+          <w:szCs w:val="24"/>
+        </w:rPr>
+      </w:pPr>
+      <w:r>
+        <w:rPr>
+          <w:rFonts w:ascii="Arial" w:eastAsia="Times New Roman" w:hAnsi="Arial" w:cs="Arial"/>
+          <w:b/>
+          <w:bCs/>
+          <w:i/>
+          <w:iCs/>
+          <w:color w:val="000000"/>
+        </w:rPr>
+        <w:t xml:space="preserve">What is it: </w:t>
+      </w:r>
+      <w:r>
+        <w:rPr>
+          <w:rFonts w:ascii="Arial" w:hAnsi="Arial" w:cs="Arial"/>
+          <w:b/>
+          <w:bCs/>
+          <w:i/>
+          <w:iCs/>
+          <w:color w:val="000000"/>
+        </w:rPr>
+        <w:t>expertise; goal; maxim; question; ethical commitmen</w:t>
+      </w:r>
+    </w:p>
+    <w:p>
+      <w:pPr>
         <w:spacing w:before="400" w:after="120" w:line="240" w:lineRule="auto"/>
         <w:outlineLvl w:val="0"/>
         <w:rPr>
@@ -1056,6 +1210,7 @@
           <w:iCs/>
           <w:color w:val="000000"/>
         </w:rPr>
+        <w:lastRenderedPageBreak/>
         <w:t xml:space="preserve">Instructions </w:t>
       </w:r>
       <w:r>
@@ -1096,277 +1251,369 @@
           <w:iCs/>
           <w:color w:val="000000"/>
         </w:rPr>
-        <w:t xml:space="preserve">In this assignment you will plan to engage with a practicing data scientist to gain practice-based insights about being a data scientist. We encourage you to find a practicing data scientist and conduct an informational interview with them to understand their career trajectory and what their work as a data scientist entails. Alternatively, you </w:t>
-      </w:r>
-      <w:r>
-        <w:rPr>
-          <w:rFonts w:ascii="Arial" w:eastAsia="Times New Roman" w:hAnsi="Arial" w:cs="Arial"/>
-          <w:i/>
-          <w:iCs/>
+        <w:t>In this assignment you will plan to engage with a practicing data scientist to gain practice-based insights about being a data scientist. We encourage you to find a practicing data scientist and conduct an informational interview with them to understand their career trajectory and what their work as a data scientist entails. Alternatively, you can find a recorded interview or read a transcript. (Note that this should not be one of the required readings from Week 1, or the optional videos that we have included).</w:t>
+      </w:r>
+    </w:p>
+    <w:p>
+      <w:pPr>
+        <w:spacing w:after="0" w:line="240" w:lineRule="auto"/>
+        <w:rPr>
+          <w:rFonts w:ascii="Times New Roman" w:eastAsia="Times New Roman" w:hAnsi="Times New Roman" w:cs="Times New Roman"/>
+          <w:sz w:val="24"/>
+          <w:szCs w:val="24"/>
+        </w:rPr>
+      </w:pPr>
+    </w:p>
+    <w:p>
+      <w:pPr>
+        <w:spacing w:after="0" w:line="240" w:lineRule="auto"/>
+        <w:ind w:left="720"/>
+        <w:rPr>
+          <w:rFonts w:ascii="Arial" w:eastAsia="Times New Roman" w:hAnsi="Arial" w:cs="Arial"/>
+          <w:i/>
+          <w:iCs/>
+          <w:color w:val="000000"/>
+        </w:rPr>
+      </w:pPr>
+      <w:r>
+        <w:rPr>
+          <w:rFonts w:ascii="Arial" w:eastAsia="Times New Roman" w:hAnsi="Arial" w:cs="Arial"/>
+          <w:i/>
+          <w:iCs/>
+          <w:color w:val="000000"/>
+        </w:rPr>
+        <w:t>Submit one paragraph describing your plan for how you will conduct or collect the interview,  who will be the subject of your interview, and why you have chosen the interviewee. You will have until week 3 of the course to complete the interview.</w:t>
+      </w:r>
+    </w:p>
+    <w:p>
+      <w:pPr>
+        <w:spacing w:after="0" w:line="240" w:lineRule="auto"/>
+        <w:ind w:left="720"/>
+        <w:rPr>
+          <w:rFonts w:ascii="Arial" w:eastAsia="Times New Roman" w:hAnsi="Arial" w:cs="Arial"/>
+          <w:i/>
+          <w:iCs/>
+          <w:color w:val="000000"/>
+        </w:rPr>
+      </w:pPr>
+    </w:p>
+    <w:p>
+      <w:pPr>
+        <w:spacing w:after="0" w:line="240" w:lineRule="auto"/>
+        <w:ind w:left="720"/>
+        <w:rPr>
+          <w:rFonts w:ascii="Times New Roman" w:eastAsia="Times New Roman" w:hAnsi="Times New Roman" w:cs="Times New Roman"/>
+          <w:sz w:val="24"/>
+          <w:szCs w:val="24"/>
+        </w:rPr>
+      </w:pPr>
+      <w:r>
+        <w:rPr>
+          <w:rFonts w:ascii="Arial" w:eastAsia="Times New Roman" w:hAnsi="Arial" w:cs="Arial"/>
+          <w:color w:val="000000"/>
+        </w:rPr>
+        <w:t>Since February 2020, I have been fascinatedly following Streetlight Data, a San Francisco based Data Analytics company that can tell city planners interesting things like where to locate charging stations for electric cars and what transit routes to keep and which can be cancelled during the Covid epidemic. I sign up for their webinars and attend them in person or watch the recordings they send me. I have learnt about one of their key metric VMT - vehicle miles travelled from their graphical presentations which show the shift in peak hours(it has moved to the middle of the day for a number of cities during the pandemic) and the possible reasons they provide for it.</w:t>
+      </w:r>
+    </w:p>
+    <w:p>
+      <w:pPr>
+        <w:spacing w:after="0" w:line="240" w:lineRule="auto"/>
+        <w:rPr>
+          <w:rFonts w:ascii="Times New Roman" w:eastAsia="Times New Roman" w:hAnsi="Times New Roman" w:cs="Times New Roman"/>
+          <w:sz w:val="24"/>
+          <w:szCs w:val="24"/>
+        </w:rPr>
+      </w:pPr>
+    </w:p>
+    <w:p>
+      <w:pPr>
+        <w:spacing w:after="0" w:line="240" w:lineRule="auto"/>
+        <w:ind w:left="720"/>
+        <w:rPr>
+          <w:rFonts w:ascii="Times New Roman" w:eastAsia="Times New Roman" w:hAnsi="Times New Roman" w:cs="Times New Roman"/>
+          <w:sz w:val="24"/>
+          <w:szCs w:val="24"/>
+        </w:rPr>
+      </w:pPr>
+      <w:r>
+        <w:rPr>
+          <w:rFonts w:ascii="Arial" w:eastAsia="Times New Roman" w:hAnsi="Arial" w:cs="Arial"/>
+          <w:color w:val="000000"/>
+        </w:rPr>
+        <w:t>And so I chose a relatively new Data Scientist from their team, Claire Douglass. I chose Claire as she has just started out at the company and will be able to give me a good perspective of what skills she had going in. She must have had expectations before joining the team and I would like to understand if they were borne out or whether she was surprised by any aspect of her job.</w:t>
+      </w:r>
+    </w:p>
+    <w:p>
+      <w:pPr>
+        <w:spacing w:after="0" w:line="240" w:lineRule="auto"/>
+        <w:ind w:left="720"/>
+        <w:rPr>
+          <w:rFonts w:ascii="Times New Roman" w:eastAsia="Times New Roman" w:hAnsi="Times New Roman" w:cs="Times New Roman"/>
+          <w:sz w:val="24"/>
+          <w:szCs w:val="24"/>
+        </w:rPr>
+      </w:pPr>
+      <w:r>
+        <w:rPr>
+          <w:rFonts w:ascii="Arial" w:eastAsia="Times New Roman" w:hAnsi="Arial" w:cs="Arial"/>
+          <w:color w:val="000000"/>
+        </w:rPr>
+        <w:t>I also find myself trying to learn everything at once and would like to ask her how she found her focus and planned her track to her goal. I have reached out to Claire on LinkedIn and if she consents to give the interview, I will present it during the final week.</w:t>
+      </w:r>
+    </w:p>
+    <w:p>
+      <w:pPr>
+        <w:spacing w:after="0" w:line="240" w:lineRule="auto"/>
+        <w:rPr>
+          <w:rFonts w:ascii="Times New Roman" w:eastAsia="Times New Roman" w:hAnsi="Times New Roman" w:cs="Times New Roman"/>
+          <w:sz w:val="24"/>
+          <w:szCs w:val="24"/>
+        </w:rPr>
+      </w:pPr>
+    </w:p>
+    <w:p>
+      <w:pPr>
+        <w:spacing w:after="0" w:line="240" w:lineRule="auto"/>
+        <w:ind w:left="720"/>
+        <w:rPr>
+          <w:rFonts w:ascii="Times New Roman" w:eastAsia="Times New Roman" w:hAnsi="Times New Roman" w:cs="Times New Roman"/>
+          <w:sz w:val="24"/>
+          <w:szCs w:val="24"/>
+        </w:rPr>
+      </w:pPr>
+      <w:r>
+        <w:rPr>
+          <w:rFonts w:ascii="Arial" w:eastAsia="Times New Roman" w:hAnsi="Arial" w:cs="Arial"/>
+          <w:color w:val="000000"/>
+        </w:rPr>
+        <w:t>I plan to ask her :</w:t>
+      </w:r>
+    </w:p>
+    <w:p>
+      <w:pPr>
+        <w:spacing w:after="0" w:line="240" w:lineRule="auto"/>
+        <w:ind w:left="720"/>
+        <w:rPr>
+          <w:rFonts w:ascii="Times New Roman" w:eastAsia="Times New Roman" w:hAnsi="Times New Roman" w:cs="Times New Roman"/>
+          <w:sz w:val="24"/>
+          <w:szCs w:val="24"/>
+        </w:rPr>
+      </w:pPr>
+      <w:r>
+        <w:rPr>
+          <w:rFonts w:ascii="Arial" w:eastAsia="Times New Roman" w:hAnsi="Arial" w:cs="Arial"/>
+          <w:color w:val="000000"/>
+        </w:rPr>
+        <w:t>If she has created a checklist for herself as she enters a project. If not does she have a standard pattern to approaching a task or issue?</w:t>
+      </w:r>
+    </w:p>
+    <w:p>
+      <w:pPr>
+        <w:spacing w:after="0" w:line="240" w:lineRule="auto"/>
+        <w:ind w:left="720"/>
+        <w:rPr>
+          <w:rFonts w:ascii="Times New Roman" w:eastAsia="Times New Roman" w:hAnsi="Times New Roman" w:cs="Times New Roman"/>
+          <w:sz w:val="24"/>
+          <w:szCs w:val="24"/>
+        </w:rPr>
+      </w:pPr>
+      <w:r>
+        <w:rPr>
+          <w:rFonts w:ascii="Arial" w:eastAsia="Times New Roman" w:hAnsi="Arial" w:cs="Arial"/>
+          <w:color w:val="000000"/>
+        </w:rPr>
+        <w:t>How does she record the requirements of the stakeholders? How does she clarify her understanding?</w:t>
+      </w:r>
+      <w:r>
+        <w:rPr>
+          <w:rFonts w:ascii="Arial" w:eastAsia="Times New Roman" w:hAnsi="Arial" w:cs="Arial"/>
+          <w:color w:val="000000"/>
+        </w:rPr>
+        <w:br/>
+        <w:t>How does she understand  what data is  required to get insights.</w:t>
+      </w:r>
+    </w:p>
+    <w:p>
+      <w:pPr>
+        <w:spacing w:after="0" w:line="240" w:lineRule="auto"/>
+        <w:ind w:left="720"/>
+        <w:rPr>
+          <w:rFonts w:ascii="Times New Roman" w:eastAsia="Times New Roman" w:hAnsi="Times New Roman" w:cs="Times New Roman"/>
+          <w:sz w:val="24"/>
+          <w:szCs w:val="24"/>
+        </w:rPr>
+      </w:pPr>
+      <w:r>
+        <w:rPr>
+          <w:rFonts w:ascii="Arial" w:eastAsia="Times New Roman" w:hAnsi="Arial" w:cs="Arial"/>
+          <w:color w:val="000000"/>
+        </w:rPr>
+        <w:t>How does she supplement her current learning and does she have a mentor?</w:t>
+      </w:r>
+    </w:p>
+    <w:p>
+      <w:pPr>
+        <w:spacing w:after="0" w:line="240" w:lineRule="auto"/>
+        <w:ind w:left="720"/>
+        <w:rPr>
+          <w:rFonts w:ascii="Times New Roman" w:eastAsia="Times New Roman" w:hAnsi="Times New Roman" w:cs="Times New Roman"/>
+          <w:sz w:val="24"/>
+          <w:szCs w:val="24"/>
+        </w:rPr>
+      </w:pPr>
+      <w:r>
+        <w:rPr>
+          <w:rFonts w:ascii="Arial" w:eastAsia="Times New Roman" w:hAnsi="Arial" w:cs="Arial"/>
+          <w:color w:val="000000"/>
+        </w:rPr>
+        <w:t>What tasks is she involved in on a daily basis and how much of it is manual and how much has been automated by her or others?</w:t>
+      </w:r>
+    </w:p>
+    <w:p>
+      <w:pPr>
+        <w:spacing w:after="0" w:line="240" w:lineRule="auto"/>
+        <w:ind w:left="720"/>
+        <w:rPr>
+          <w:rFonts w:ascii="Times New Roman" w:eastAsia="Times New Roman" w:hAnsi="Times New Roman" w:cs="Times New Roman"/>
+          <w:sz w:val="24"/>
+          <w:szCs w:val="24"/>
+        </w:rPr>
+      </w:pPr>
+    </w:p>
+    <w:p>
+      <w:pPr>
+        <w:spacing w:after="0" w:line="240" w:lineRule="auto"/>
+        <w:ind w:left="720"/>
+        <w:rPr>
+          <w:rFonts w:ascii="Times New Roman" w:eastAsia="Times New Roman" w:hAnsi="Times New Roman" w:cs="Times New Roman"/>
+          <w:sz w:val="24"/>
+          <w:szCs w:val="24"/>
+        </w:rPr>
+      </w:pPr>
+    </w:p>
+    <w:p>
+      <w:pPr>
+        <w:spacing w:after="0" w:line="240" w:lineRule="auto"/>
+        <w:rPr>
+          <w:rFonts w:ascii="Times New Roman" w:eastAsia="Times New Roman" w:hAnsi="Times New Roman" w:cs="Times New Roman"/>
+          <w:sz w:val="24"/>
+          <w:szCs w:val="24"/>
+        </w:rPr>
+      </w:pPr>
+    </w:p>
+    <w:p>
+      <w:pPr>
+        <w:spacing w:after="0" w:line="240" w:lineRule="auto"/>
+        <w:ind w:left="720"/>
+        <w:rPr>
+          <w:rFonts w:ascii="Arial" w:eastAsia="Times New Roman" w:hAnsi="Arial" w:cs="Arial"/>
+          <w:i/>
+          <w:iCs/>
+          <w:color w:val="000000"/>
+        </w:rPr>
+      </w:pPr>
+      <w:r>
+        <w:rPr>
+          <w:rFonts w:ascii="Arial" w:eastAsia="Times New Roman" w:hAnsi="Arial" w:cs="Arial"/>
+          <w:i/>
+          <w:iCs/>
+          <w:color w:val="000000"/>
+        </w:rPr>
+        <w:t>Note: in week 3 you will be asked to write a reflection on what you learned about being a data scientist from the interview, and you will map these insights to course content (e.g. data science project stages, and maxims, questions, and ethical commitments).</w:t>
+      </w:r>
+    </w:p>
+    <w:p>
+      <w:pPr>
+        <w:spacing w:after="0" w:line="240" w:lineRule="auto"/>
+        <w:ind w:left="720"/>
+        <w:rPr>
+          <w:rFonts w:ascii="Arial" w:eastAsia="Times New Roman" w:hAnsi="Arial" w:cs="Arial"/>
+          <w:i/>
+          <w:iCs/>
+          <w:color w:val="000000"/>
+        </w:rPr>
+      </w:pPr>
+    </w:p>
+    <w:p>
+      <w:pPr>
+        <w:spacing w:after="0" w:line="240" w:lineRule="auto"/>
+        <w:ind w:left="720"/>
+        <w:rPr>
+          <w:rFonts w:ascii="Arial" w:eastAsia="Times New Roman" w:hAnsi="Arial" w:cs="Arial"/>
+          <w:i/>
+          <w:iCs/>
+          <w:color w:val="000000"/>
+        </w:rPr>
+      </w:pPr>
+    </w:p>
+    <w:p>
+      <w:pPr>
+        <w:spacing w:after="0" w:line="240" w:lineRule="auto"/>
+        <w:ind w:left="720"/>
+        <w:rPr>
+          <w:rFonts w:ascii="Arial" w:eastAsia="Times New Roman" w:hAnsi="Arial" w:cs="Arial"/>
+          <w:color w:val="000000"/>
+        </w:rPr>
+      </w:pPr>
+      <w:r>
+        <w:rPr>
+          <w:rFonts w:ascii="Arial" w:eastAsia="Times New Roman" w:hAnsi="Arial" w:cs="Arial"/>
+          <w:color w:val="000000"/>
+        </w:rPr>
+        <w:t>Questions to ask Claire will involve:</w:t>
+      </w:r>
+    </w:p>
+    <w:p>
+      <w:pPr>
+        <w:spacing w:after="0" w:line="240" w:lineRule="auto"/>
+        <w:ind w:left="720"/>
+        <w:rPr>
+          <w:rFonts w:ascii="Arial" w:eastAsia="Times New Roman" w:hAnsi="Arial" w:cs="Arial"/>
+          <w:color w:val="000000"/>
+        </w:rPr>
+      </w:pPr>
+      <w:r>
+        <w:rPr>
+          <w:rFonts w:ascii="Arial" w:eastAsia="Times New Roman" w:hAnsi="Arial" w:cs="Arial"/>
+          <w:color w:val="000000"/>
+        </w:rPr>
+        <w:t>Maxims</w:t>
+      </w:r>
+    </w:p>
+    <w:p>
+      <w:pPr>
+        <w:spacing w:after="0" w:line="240" w:lineRule="auto"/>
+        <w:ind w:left="720"/>
+        <w:rPr>
+          <w:rFonts w:ascii="Arial" w:eastAsia="Times New Roman" w:hAnsi="Arial" w:cs="Arial"/>
+          <w:color w:val="000000"/>
+        </w:rPr>
+      </w:pPr>
+      <w:r>
+        <w:rPr>
+          <w:rFonts w:ascii="Arial" w:eastAsia="Times New Roman" w:hAnsi="Arial" w:cs="Arial"/>
+          <w:color w:val="000000"/>
+        </w:rPr>
+        <w:t>Questions</w:t>
+      </w:r>
+    </w:p>
+    <w:p>
+      <w:pPr>
+        <w:spacing w:after="0" w:line="240" w:lineRule="auto"/>
+        <w:ind w:left="720"/>
+        <w:rPr>
+          <w:rFonts w:ascii="Arial" w:eastAsia="Times New Roman" w:hAnsi="Arial" w:cs="Arial"/>
+          <w:color w:val="000000"/>
+        </w:rPr>
+      </w:pPr>
+      <w:r>
+        <w:rPr>
+          <w:rFonts w:ascii="Arial" w:eastAsia="Times New Roman" w:hAnsi="Arial" w:cs="Arial"/>
           <w:color w:val="000000"/>
         </w:rPr>
         <w:lastRenderedPageBreak/>
-        <w:t>can find a recorded interview or read a transcript. (Note that this should not be one of the required readings from Week 1, or the optional videos that we have included).</w:t>
-      </w:r>
-    </w:p>
-    <w:p>
-      <w:pPr>
-        <w:spacing w:after="0" w:line="240" w:lineRule="auto"/>
-        <w:rPr>
-          <w:rFonts w:ascii="Times New Roman" w:eastAsia="Times New Roman" w:hAnsi="Times New Roman" w:cs="Times New Roman"/>
-          <w:sz w:val="24"/>
-          <w:szCs w:val="24"/>
-        </w:rPr>
-      </w:pPr>
-    </w:p>
-    <w:p>
-      <w:pPr>
-        <w:spacing w:after="0" w:line="240" w:lineRule="auto"/>
-        <w:ind w:left="720"/>
-        <w:rPr>
-          <w:rFonts w:ascii="Arial" w:eastAsia="Times New Roman" w:hAnsi="Arial" w:cs="Arial"/>
-          <w:i/>
-          <w:iCs/>
-          <w:color w:val="000000"/>
-        </w:rPr>
-      </w:pPr>
-      <w:r>
-        <w:rPr>
-          <w:rFonts w:ascii="Arial" w:eastAsia="Times New Roman" w:hAnsi="Arial" w:cs="Arial"/>
-          <w:i/>
-          <w:iCs/>
-          <w:color w:val="000000"/>
-        </w:rPr>
-        <w:t>Submit one paragraph describing your plan for how you will conduct or collect the interview,  who will be the subject of your interview, and why you have chosen the interviewee. You will have until week 3 of the course to complete the interview.</w:t>
-      </w:r>
-    </w:p>
-    <w:p>
-      <w:pPr>
-        <w:spacing w:after="0" w:line="240" w:lineRule="auto"/>
-        <w:ind w:left="720"/>
-        <w:rPr>
-          <w:rFonts w:ascii="Arial" w:eastAsia="Times New Roman" w:hAnsi="Arial" w:cs="Arial"/>
-          <w:i/>
-          <w:iCs/>
-          <w:color w:val="000000"/>
-        </w:rPr>
-      </w:pPr>
-    </w:p>
-    <w:p>
-      <w:pPr>
-        <w:spacing w:after="0" w:line="240" w:lineRule="auto"/>
-        <w:ind w:left="720"/>
-        <w:rPr>
-          <w:rFonts w:ascii="Times New Roman" w:eastAsia="Times New Roman" w:hAnsi="Times New Roman" w:cs="Times New Roman"/>
-          <w:sz w:val="24"/>
-          <w:szCs w:val="24"/>
-        </w:rPr>
-      </w:pPr>
-      <w:r>
-        <w:rPr>
-          <w:rFonts w:ascii="Arial" w:eastAsia="Times New Roman" w:hAnsi="Arial" w:cs="Arial"/>
-          <w:color w:val="000000"/>
-        </w:rPr>
-        <w:t xml:space="preserve">Since February 2020, I have been fascinatedly following Streetlight Data, a San Francisco based Data Analytics company that can tell city planners interesting things like where to locate charging stations for electric cars and what transit routes to keep and which can be cancelled during the </w:t>
-      </w:r>
-      <w:proofErr w:type="spellStart"/>
-      <w:r>
-        <w:rPr>
-          <w:rFonts w:ascii="Arial" w:eastAsia="Times New Roman" w:hAnsi="Arial" w:cs="Arial"/>
-          <w:color w:val="000000"/>
-        </w:rPr>
-        <w:t>Covid</w:t>
-      </w:r>
-      <w:proofErr w:type="spellEnd"/>
-      <w:r>
-        <w:rPr>
-          <w:rFonts w:ascii="Arial" w:eastAsia="Times New Roman" w:hAnsi="Arial" w:cs="Arial"/>
-          <w:color w:val="000000"/>
-        </w:rPr>
-        <w:t xml:space="preserve"> epidemic. I sign up for their webinars and attend them in person or watch the recordings they send me. I have learnt about one of their key metric VMT - vehicle miles travelled from their graphical presentations which show the shift in peak hours(it has moved to the middle of the day for a number of cities during the pandemic) and the possible reasons they provide for it.</w:t>
-      </w:r>
-    </w:p>
-    <w:p>
-      <w:pPr>
-        <w:spacing w:after="0" w:line="240" w:lineRule="auto"/>
-        <w:rPr>
-          <w:rFonts w:ascii="Times New Roman" w:eastAsia="Times New Roman" w:hAnsi="Times New Roman" w:cs="Times New Roman"/>
-          <w:sz w:val="24"/>
-          <w:szCs w:val="24"/>
-        </w:rPr>
-      </w:pPr>
-    </w:p>
-    <w:p>
-      <w:pPr>
-        <w:spacing w:after="0" w:line="240" w:lineRule="auto"/>
-        <w:ind w:left="720"/>
-        <w:rPr>
-          <w:rFonts w:ascii="Times New Roman" w:eastAsia="Times New Roman" w:hAnsi="Times New Roman" w:cs="Times New Roman"/>
-          <w:sz w:val="24"/>
-          <w:szCs w:val="24"/>
-        </w:rPr>
-      </w:pPr>
-      <w:r>
-        <w:rPr>
-          <w:rFonts w:ascii="Arial" w:eastAsia="Times New Roman" w:hAnsi="Arial" w:cs="Arial"/>
-          <w:color w:val="000000"/>
-        </w:rPr>
-        <w:t>And so I chose a relatively new Data Scientist from their team, Claire Douglass. I chose Claire as she has just started out at the company and will be able to give me a good perspective of what skills she had going in. She must have had expectations before joining the team and I would like to understand if they were borne out or whether she was surprised by any aspect of her job.</w:t>
-      </w:r>
-    </w:p>
-    <w:p>
-      <w:pPr>
-        <w:spacing w:after="0" w:line="240" w:lineRule="auto"/>
-        <w:ind w:left="720"/>
-        <w:rPr>
-          <w:rFonts w:ascii="Times New Roman" w:eastAsia="Times New Roman" w:hAnsi="Times New Roman" w:cs="Times New Roman"/>
-          <w:sz w:val="24"/>
-          <w:szCs w:val="24"/>
-        </w:rPr>
-      </w:pPr>
-      <w:r>
-        <w:rPr>
-          <w:rFonts w:ascii="Arial" w:eastAsia="Times New Roman" w:hAnsi="Arial" w:cs="Arial"/>
-          <w:color w:val="000000"/>
-        </w:rPr>
-        <w:t>I also find myself trying to learn everything at once and would like to ask her how she found her focus and planned her track to her goal. I have reached out to Claire on LinkedIn and if she consents to give the interview, I will present it during the final week.</w:t>
-      </w:r>
-    </w:p>
-    <w:p>
-      <w:pPr>
-        <w:spacing w:after="0" w:line="240" w:lineRule="auto"/>
-        <w:ind w:left="720"/>
-        <w:rPr>
-          <w:rFonts w:ascii="Times New Roman" w:eastAsia="Times New Roman" w:hAnsi="Times New Roman" w:cs="Times New Roman"/>
-          <w:sz w:val="24"/>
-          <w:szCs w:val="24"/>
-        </w:rPr>
-      </w:pPr>
-    </w:p>
-    <w:p>
-      <w:pPr>
-        <w:spacing w:after="0" w:line="240" w:lineRule="auto"/>
-        <w:rPr>
-          <w:rFonts w:ascii="Times New Roman" w:eastAsia="Times New Roman" w:hAnsi="Times New Roman" w:cs="Times New Roman"/>
-          <w:sz w:val="24"/>
-          <w:szCs w:val="24"/>
-        </w:rPr>
-      </w:pPr>
-    </w:p>
-    <w:p>
-      <w:pPr>
-        <w:spacing w:after="0" w:line="240" w:lineRule="auto"/>
-        <w:ind w:left="720"/>
-        <w:rPr>
-          <w:rFonts w:ascii="Arial" w:eastAsia="Times New Roman" w:hAnsi="Arial" w:cs="Arial"/>
-          <w:i/>
-          <w:iCs/>
-          <w:color w:val="000000"/>
-        </w:rPr>
-      </w:pPr>
-      <w:r>
-        <w:rPr>
-          <w:rFonts w:ascii="Arial" w:eastAsia="Times New Roman" w:hAnsi="Arial" w:cs="Arial"/>
-          <w:i/>
-          <w:iCs/>
-          <w:color w:val="000000"/>
-        </w:rPr>
-        <w:t>Note: in week 3 you will be asked to write a reflection on what you learned about being a data scientist from the interview, and you will map these insights to course content (e.g. data science project stages, and maxims, questions, and ethical commitments).</w:t>
-      </w:r>
-    </w:p>
-    <w:p>
-      <w:pPr>
-        <w:spacing w:after="0" w:line="240" w:lineRule="auto"/>
-        <w:ind w:left="720"/>
-        <w:rPr>
-          <w:rFonts w:ascii="Arial" w:eastAsia="Times New Roman" w:hAnsi="Arial" w:cs="Arial"/>
-          <w:i/>
-          <w:iCs/>
-          <w:color w:val="000000"/>
-        </w:rPr>
-      </w:pPr>
-    </w:p>
-    <w:p>
-      <w:pPr>
-        <w:spacing w:after="0" w:line="240" w:lineRule="auto"/>
-        <w:ind w:left="720"/>
-        <w:rPr>
-          <w:rFonts w:ascii="Arial" w:eastAsia="Times New Roman" w:hAnsi="Arial" w:cs="Arial"/>
-          <w:i/>
-          <w:iCs/>
-          <w:color w:val="000000"/>
-        </w:rPr>
-      </w:pPr>
-    </w:p>
-    <w:p>
-      <w:pPr>
-        <w:spacing w:after="0" w:line="240" w:lineRule="auto"/>
-        <w:ind w:left="720"/>
-        <w:rPr>
-          <w:rFonts w:ascii="Arial" w:eastAsia="Times New Roman" w:hAnsi="Arial" w:cs="Arial"/>
-          <w:color w:val="000000"/>
-        </w:rPr>
-      </w:pPr>
-      <w:r>
-        <w:rPr>
-          <w:rFonts w:ascii="Arial" w:eastAsia="Times New Roman" w:hAnsi="Arial" w:cs="Arial"/>
-          <w:color w:val="000000"/>
-        </w:rPr>
-        <w:t>Questions to ask Claire will involve:</w:t>
-      </w:r>
-    </w:p>
-    <w:p>
-      <w:pPr>
-        <w:spacing w:after="0" w:line="240" w:lineRule="auto"/>
-        <w:ind w:left="720"/>
-        <w:rPr>
-          <w:rFonts w:ascii="Arial" w:eastAsia="Times New Roman" w:hAnsi="Arial" w:cs="Arial"/>
-          <w:color w:val="000000"/>
-        </w:rPr>
-      </w:pPr>
-      <w:r>
-        <w:rPr>
-          <w:rFonts w:ascii="Arial" w:eastAsia="Times New Roman" w:hAnsi="Arial" w:cs="Arial"/>
-          <w:color w:val="000000"/>
-        </w:rPr>
-        <w:t>Maxims</w:t>
-      </w:r>
-    </w:p>
-    <w:p>
-      <w:pPr>
-        <w:spacing w:after="0" w:line="240" w:lineRule="auto"/>
-        <w:ind w:left="720"/>
-        <w:rPr>
-          <w:rFonts w:ascii="Arial" w:eastAsia="Times New Roman" w:hAnsi="Arial" w:cs="Arial"/>
-          <w:color w:val="000000"/>
-        </w:rPr>
-      </w:pPr>
-      <w:r>
-        <w:rPr>
-          <w:rFonts w:ascii="Arial" w:eastAsia="Times New Roman" w:hAnsi="Arial" w:cs="Arial"/>
-          <w:color w:val="000000"/>
-        </w:rPr>
-        <w:t>Questions</w:t>
-      </w:r>
-    </w:p>
-    <w:p>
-      <w:pPr>
-        <w:spacing w:after="0" w:line="240" w:lineRule="auto"/>
-        <w:ind w:left="720"/>
-        <w:rPr>
-          <w:rFonts w:ascii="Arial" w:eastAsia="Times New Roman" w:hAnsi="Arial" w:cs="Arial"/>
-          <w:color w:val="000000"/>
-        </w:rPr>
-      </w:pPr>
-      <w:proofErr w:type="spellStart"/>
-      <w:r>
-        <w:rPr>
-          <w:rFonts w:ascii="Arial" w:eastAsia="Times New Roman" w:hAnsi="Arial" w:cs="Arial"/>
-          <w:color w:val="000000"/>
-        </w:rPr>
         <w:t>Committments</w:t>
       </w:r>
-      <w:proofErr w:type="spellEnd"/>
     </w:p>
     <w:p>
       <w:pPr>
@@ -1488,19 +1735,7 @@
           <w:iCs/>
           <w:color w:val="000000"/>
         </w:rPr>
-        <w:t xml:space="preserve">{Stage the insight is relevant for: problem formulation; data collection &amp; cleaning; </w:t>
-      </w:r>
-      <w:r>
-        <w:rPr>
-          <w:rFonts w:ascii="Arial" w:eastAsia="Times New Roman" w:hAnsi="Arial" w:cs="Arial"/>
-          <w:b/>
-          <w:bCs/>
-          <w:i/>
-          <w:iCs/>
-          <w:color w:val="000000"/>
-        </w:rPr>
-        <w:lastRenderedPageBreak/>
-        <w:t>modeling &amp; analysis; presentation &amp; deployment} - {which of the following it is: expertise; goal; maxim; question; ethical commitment}</w:t>
+        <w:t>{Stage the insight is relevant for: problem formulation; data collection &amp; cleaning; modeling &amp; analysis; presentation &amp; deployment} - {which of the following it is: expertise; goal; maxim; question; ethical commitment}</w:t>
       </w:r>
     </w:p>
     <w:p>
@@ -1734,27 +1969,7 @@
           <w:bCs/>
           <w:color w:val="000000"/>
         </w:rPr>
-        <w:t xml:space="preserve">Erin </w:t>
-      </w:r>
-      <w:proofErr w:type="spellStart"/>
-      <w:r>
-        <w:rPr>
-          <w:rFonts w:ascii="Arial" w:eastAsia="Times New Roman" w:hAnsi="Arial" w:cs="Arial"/>
-          <w:b/>
-          <w:bCs/>
-          <w:color w:val="000000"/>
-        </w:rPr>
-        <w:t>Shellman</w:t>
-      </w:r>
-      <w:proofErr w:type="spellEnd"/>
-      <w:r>
-        <w:rPr>
-          <w:rFonts w:ascii="Arial" w:eastAsia="Times New Roman" w:hAnsi="Arial" w:cs="Arial"/>
-          <w:b/>
-          <w:bCs/>
-          <w:color w:val="000000"/>
-        </w:rPr>
-        <w:t xml:space="preserve"> interview</w:t>
+        <w:t>Erin Shellman interview</w:t>
       </w:r>
     </w:p>
     <w:p>
@@ -1789,27 +2004,7 @@
           <w:bCs/>
           <w:color w:val="000000"/>
         </w:rPr>
-        <w:t xml:space="preserve">Jake </w:t>
-      </w:r>
-      <w:proofErr w:type="spellStart"/>
-      <w:r>
-        <w:rPr>
-          <w:rFonts w:ascii="Arial" w:eastAsia="Times New Roman" w:hAnsi="Arial" w:cs="Arial"/>
-          <w:b/>
-          <w:bCs/>
-          <w:color w:val="000000"/>
-        </w:rPr>
-        <w:t>Porway</w:t>
-      </w:r>
-      <w:proofErr w:type="spellEnd"/>
-      <w:r>
-        <w:rPr>
-          <w:rFonts w:ascii="Arial" w:eastAsia="Times New Roman" w:hAnsi="Arial" w:cs="Arial"/>
-          <w:b/>
-          <w:bCs/>
-          <w:color w:val="000000"/>
-        </w:rPr>
-        <w:t xml:space="preserve"> interview</w:t>
+        <w:t>Jake Porway interview</w:t>
       </w:r>
     </w:p>
     <w:p>
@@ -1957,6 +2152,7 @@
           <w:iCs/>
           <w:color w:val="000000"/>
         </w:rPr>
+        <w:lastRenderedPageBreak/>
         <w:t>I look forward to strengthening this capability. If so, explain how. Mention specific courses where you think it will be covered or outside activities you intend to engage in.</w:t>
       </w:r>
     </w:p>
@@ -2106,7 +2302,6 @@
           <w:iCs/>
           <w:color w:val="000000"/>
         </w:rPr>
-        <w:lastRenderedPageBreak/>
         <w:t xml:space="preserve">Instructions for Application in Domain of Interest (Delete these in your submission): </w:t>
       </w:r>
       <w:r>
@@ -2371,7 +2566,17 @@
           <w:iCs/>
           <w:color w:val="000000"/>
         </w:rPr>
-        <w:t>As with any professional, every data scientist has certain beliefs about their work that define how they conduct themselves on a daily basis. Based on what you learn each week about the profession, we will ask you to identify and share beliefs that resonate with you in the form of questions, maxims, and ethical commitments. You will have to provide one question, one maxim, and one ethical commitment each week.</w:t>
+        <w:t xml:space="preserve">As with any professional, every data scientist has certain beliefs about their work that define how they conduct themselves on a daily basis. Based on what you learn each </w:t>
+      </w:r>
+      <w:r>
+        <w:rPr>
+          <w:rFonts w:ascii="Arial" w:eastAsia="Times New Roman" w:hAnsi="Arial" w:cs="Arial"/>
+          <w:i/>
+          <w:iCs/>
+          <w:color w:val="000000"/>
+        </w:rPr>
+        <w:lastRenderedPageBreak/>
+        <w:t>week about the profession, we will ask you to identify and share beliefs that resonate with you in the form of questions, maxims, and ethical commitments. You will have to provide one question, one maxim, and one ethical commitment each week.</w:t>
       </w:r>
     </w:p>
     <w:p>
@@ -2589,422 +2794,422 @@
           <w:iCs/>
           <w:color w:val="000000"/>
         </w:rPr>
+        <w:t xml:space="preserve">One paragraph explaining </w:t>
+      </w:r>
+      <w:r>
+        <w:rPr>
+          <w:rFonts w:ascii="Arial" w:eastAsia="Times New Roman" w:hAnsi="Arial" w:cs="Arial"/>
+          <w:b/>
+          <w:bCs/>
+          <w:i/>
+          <w:iCs/>
+          <w:color w:val="000000"/>
+        </w:rPr>
+        <w:t>why it is valuable</w:t>
+      </w:r>
+      <w:r>
+        <w:rPr>
+          <w:rFonts w:ascii="Arial" w:eastAsia="Times New Roman" w:hAnsi="Arial" w:cs="Arial"/>
+          <w:i/>
+          <w:iCs/>
+          <w:color w:val="000000"/>
+        </w:rPr>
+        <w:t xml:space="preserve"> to ask that question, make that statement, or state that ethical commitment. How would it make the particular project go better, or help you avoid some pitfall?</w:t>
+      </w:r>
+    </w:p>
+    <w:p>
+      <w:pPr>
+        <w:spacing w:after="240" w:line="240" w:lineRule="auto"/>
+        <w:rPr>
+          <w:rFonts w:ascii="Times New Roman" w:eastAsia="Times New Roman" w:hAnsi="Times New Roman" w:cs="Times New Roman"/>
+          <w:sz w:val="24"/>
+          <w:szCs w:val="24"/>
+        </w:rPr>
+      </w:pPr>
+    </w:p>
+    <w:p>
+      <w:pPr>
+        <w:spacing w:after="0" w:line="240" w:lineRule="auto"/>
+        <w:rPr>
+          <w:rFonts w:ascii="Times New Roman" w:eastAsia="Times New Roman" w:hAnsi="Times New Roman" w:cs="Times New Roman"/>
+          <w:sz w:val="24"/>
+          <w:szCs w:val="24"/>
+        </w:rPr>
+      </w:pPr>
+      <w:r>
+        <w:rPr>
+          <w:rFonts w:ascii="Arial" w:eastAsia="Times New Roman" w:hAnsi="Arial" w:cs="Arial"/>
+          <w:b/>
+          <w:bCs/>
+          <w:color w:val="000000"/>
+        </w:rPr>
+        <w:t>Question (I will always ask…)</w:t>
+      </w:r>
+    </w:p>
+    <w:p>
+      <w:pPr>
+        <w:spacing w:after="0" w:line="240" w:lineRule="auto"/>
+        <w:rPr>
+          <w:rFonts w:ascii="Times New Roman" w:eastAsia="Times New Roman" w:hAnsi="Times New Roman" w:cs="Times New Roman"/>
+          <w:sz w:val="24"/>
+          <w:szCs w:val="24"/>
+        </w:rPr>
+      </w:pPr>
+      <w:r>
+        <w:rPr>
+          <w:rFonts w:ascii="Arial" w:eastAsia="Times New Roman" w:hAnsi="Arial" w:cs="Arial"/>
+          <w:color w:val="000000"/>
+        </w:rPr>
+        <w:t> </w:t>
+      </w:r>
+    </w:p>
+    <w:p>
+      <w:pPr>
+        <w:spacing w:after="0" w:line="240" w:lineRule="auto"/>
+        <w:rPr>
+          <w:rFonts w:ascii="Times New Roman" w:eastAsia="Times New Roman" w:hAnsi="Times New Roman" w:cs="Times New Roman"/>
+          <w:sz w:val="24"/>
+          <w:szCs w:val="24"/>
+        </w:rPr>
+      </w:pPr>
+      <w:r>
+        <w:rPr>
+          <w:rFonts w:ascii="Arial" w:eastAsia="Times New Roman" w:hAnsi="Arial" w:cs="Arial"/>
+          <w:b/>
+          <w:bCs/>
+          <w:color w:val="000000"/>
+        </w:rPr>
+        <w:t>Which Project</w:t>
+      </w:r>
+    </w:p>
+    <w:p>
+      <w:pPr>
+        <w:spacing w:after="0" w:line="240" w:lineRule="auto"/>
+        <w:rPr>
+          <w:rFonts w:ascii="Times New Roman" w:eastAsia="Times New Roman" w:hAnsi="Times New Roman" w:cs="Times New Roman"/>
+          <w:sz w:val="24"/>
+          <w:szCs w:val="24"/>
+        </w:rPr>
+      </w:pPr>
+    </w:p>
+    <w:p>
+      <w:pPr>
+        <w:spacing w:after="0" w:line="240" w:lineRule="auto"/>
+        <w:rPr>
+          <w:rFonts w:ascii="Times New Roman" w:eastAsia="Times New Roman" w:hAnsi="Times New Roman" w:cs="Times New Roman"/>
+          <w:sz w:val="24"/>
+          <w:szCs w:val="24"/>
+        </w:rPr>
+      </w:pPr>
+      <w:r>
+        <w:rPr>
+          <w:rFonts w:ascii="Arial" w:eastAsia="Times New Roman" w:hAnsi="Arial" w:cs="Arial"/>
+          <w:b/>
+          <w:bCs/>
+          <w:color w:val="000000"/>
+        </w:rPr>
+        <w:t>Meaning in Context</w:t>
+      </w:r>
+    </w:p>
+    <w:p>
+      <w:pPr>
+        <w:spacing w:after="0" w:line="240" w:lineRule="auto"/>
+        <w:rPr>
+          <w:rFonts w:ascii="Times New Roman" w:eastAsia="Times New Roman" w:hAnsi="Times New Roman" w:cs="Times New Roman"/>
+          <w:sz w:val="24"/>
+          <w:szCs w:val="24"/>
+        </w:rPr>
+      </w:pPr>
+    </w:p>
+    <w:p>
+      <w:pPr>
+        <w:spacing w:after="0" w:line="240" w:lineRule="auto"/>
+        <w:rPr>
+          <w:rFonts w:ascii="Times New Roman" w:eastAsia="Times New Roman" w:hAnsi="Times New Roman" w:cs="Times New Roman"/>
+          <w:sz w:val="24"/>
+          <w:szCs w:val="24"/>
+        </w:rPr>
+      </w:pPr>
+      <w:r>
+        <w:rPr>
+          <w:rFonts w:ascii="Arial" w:eastAsia="Times New Roman" w:hAnsi="Arial" w:cs="Arial"/>
+          <w:b/>
+          <w:bCs/>
+          <w:color w:val="000000"/>
+        </w:rPr>
+        <w:t>Importance</w:t>
+      </w:r>
+    </w:p>
+    <w:p>
+      <w:pPr>
+        <w:spacing w:after="240" w:line="240" w:lineRule="auto"/>
+        <w:rPr>
+          <w:rFonts w:ascii="Times New Roman" w:eastAsia="Times New Roman" w:hAnsi="Times New Roman" w:cs="Times New Roman"/>
+          <w:sz w:val="24"/>
+          <w:szCs w:val="24"/>
+        </w:rPr>
+      </w:pPr>
+      <w:r>
+        <w:rPr>
+          <w:rFonts w:ascii="Times New Roman" w:eastAsia="Times New Roman" w:hAnsi="Times New Roman" w:cs="Times New Roman"/>
+          <w:sz w:val="24"/>
+          <w:szCs w:val="24"/>
+        </w:rPr>
+        <w:br/>
+      </w:r>
+      <w:r>
+        <w:rPr>
+          <w:rFonts w:ascii="Times New Roman" w:eastAsia="Times New Roman" w:hAnsi="Times New Roman" w:cs="Times New Roman"/>
+          <w:sz w:val="24"/>
+          <w:szCs w:val="24"/>
+        </w:rPr>
+        <w:br/>
+      </w:r>
+    </w:p>
+    <w:p>
+      <w:pPr>
+        <w:spacing w:after="0" w:line="240" w:lineRule="auto"/>
+        <w:rPr>
+          <w:rFonts w:ascii="Times New Roman" w:eastAsia="Times New Roman" w:hAnsi="Times New Roman" w:cs="Times New Roman"/>
+          <w:sz w:val="24"/>
+          <w:szCs w:val="24"/>
+        </w:rPr>
+      </w:pPr>
+      <w:r>
+        <w:rPr>
+          <w:rFonts w:ascii="Arial" w:eastAsia="Times New Roman" w:hAnsi="Arial" w:cs="Arial"/>
+          <w:b/>
+          <w:bCs/>
+          <w:color w:val="000000"/>
+        </w:rPr>
+        <w:t>Maxim (I will always say…)</w:t>
+      </w:r>
+    </w:p>
+    <w:p>
+      <w:pPr>
+        <w:spacing w:after="0" w:line="240" w:lineRule="auto"/>
+        <w:rPr>
+          <w:rFonts w:ascii="Times New Roman" w:eastAsia="Times New Roman" w:hAnsi="Times New Roman" w:cs="Times New Roman"/>
+          <w:sz w:val="24"/>
+          <w:szCs w:val="24"/>
+        </w:rPr>
+      </w:pPr>
+    </w:p>
+    <w:p>
+      <w:pPr>
+        <w:spacing w:after="0" w:line="240" w:lineRule="auto"/>
+        <w:rPr>
+          <w:rFonts w:ascii="Times New Roman" w:eastAsia="Times New Roman" w:hAnsi="Times New Roman" w:cs="Times New Roman"/>
+          <w:sz w:val="24"/>
+          <w:szCs w:val="24"/>
+        </w:rPr>
+      </w:pPr>
+      <w:r>
+        <w:rPr>
+          <w:rFonts w:ascii="Arial" w:eastAsia="Times New Roman" w:hAnsi="Arial" w:cs="Arial"/>
+          <w:b/>
+          <w:bCs/>
+          <w:color w:val="000000"/>
+        </w:rPr>
+        <w:t>Which Project</w:t>
+      </w:r>
+    </w:p>
+    <w:p>
+      <w:pPr>
+        <w:spacing w:after="0" w:line="240" w:lineRule="auto"/>
+        <w:rPr>
+          <w:rFonts w:ascii="Times New Roman" w:eastAsia="Times New Roman" w:hAnsi="Times New Roman" w:cs="Times New Roman"/>
+          <w:sz w:val="24"/>
+          <w:szCs w:val="24"/>
+        </w:rPr>
+      </w:pPr>
+    </w:p>
+    <w:p>
+      <w:pPr>
+        <w:spacing w:after="0" w:line="240" w:lineRule="auto"/>
+        <w:rPr>
+          <w:rFonts w:ascii="Times New Roman" w:eastAsia="Times New Roman" w:hAnsi="Times New Roman" w:cs="Times New Roman"/>
+          <w:sz w:val="24"/>
+          <w:szCs w:val="24"/>
+        </w:rPr>
+      </w:pPr>
+      <w:r>
+        <w:rPr>
+          <w:rFonts w:ascii="Arial" w:eastAsia="Times New Roman" w:hAnsi="Arial" w:cs="Arial"/>
+          <w:b/>
+          <w:bCs/>
+          <w:color w:val="000000"/>
+        </w:rPr>
+        <w:t>Meaning in Context</w:t>
+      </w:r>
+    </w:p>
+    <w:p>
+      <w:pPr>
+        <w:spacing w:after="0" w:line="240" w:lineRule="auto"/>
+        <w:rPr>
+          <w:rFonts w:ascii="Times New Roman" w:eastAsia="Times New Roman" w:hAnsi="Times New Roman" w:cs="Times New Roman"/>
+          <w:sz w:val="24"/>
+          <w:szCs w:val="24"/>
+        </w:rPr>
+      </w:pPr>
+    </w:p>
+    <w:p>
+      <w:pPr>
+        <w:spacing w:after="0" w:line="240" w:lineRule="auto"/>
+        <w:rPr>
+          <w:rFonts w:ascii="Times New Roman" w:eastAsia="Times New Roman" w:hAnsi="Times New Roman" w:cs="Times New Roman"/>
+          <w:sz w:val="24"/>
+          <w:szCs w:val="24"/>
+        </w:rPr>
+      </w:pPr>
+      <w:r>
+        <w:rPr>
+          <w:rFonts w:ascii="Arial" w:eastAsia="Times New Roman" w:hAnsi="Arial" w:cs="Arial"/>
+          <w:b/>
+          <w:bCs/>
+          <w:color w:val="000000"/>
+        </w:rPr>
+        <w:t>Importance</w:t>
+      </w:r>
+    </w:p>
+    <w:p>
+      <w:pPr>
+        <w:spacing w:after="240" w:line="240" w:lineRule="auto"/>
+        <w:rPr>
+          <w:rFonts w:ascii="Times New Roman" w:eastAsia="Times New Roman" w:hAnsi="Times New Roman" w:cs="Times New Roman"/>
+          <w:sz w:val="24"/>
+          <w:szCs w:val="24"/>
+        </w:rPr>
+      </w:pPr>
+      <w:r>
+        <w:rPr>
+          <w:rFonts w:ascii="Times New Roman" w:eastAsia="Times New Roman" w:hAnsi="Times New Roman" w:cs="Times New Roman"/>
+          <w:sz w:val="24"/>
+          <w:szCs w:val="24"/>
+        </w:rPr>
+        <w:br/>
+      </w:r>
+      <w:r>
+        <w:rPr>
+          <w:rFonts w:ascii="Times New Roman" w:eastAsia="Times New Roman" w:hAnsi="Times New Roman" w:cs="Times New Roman"/>
+          <w:sz w:val="24"/>
+          <w:szCs w:val="24"/>
+        </w:rPr>
+        <w:br/>
+      </w:r>
+      <w:r>
+        <w:rPr>
+          <w:rFonts w:ascii="Times New Roman" w:eastAsia="Times New Roman" w:hAnsi="Times New Roman" w:cs="Times New Roman"/>
+          <w:sz w:val="24"/>
+          <w:szCs w:val="24"/>
+        </w:rPr>
+        <w:br/>
+      </w:r>
+    </w:p>
+    <w:p>
+      <w:pPr>
+        <w:spacing w:after="0" w:line="240" w:lineRule="auto"/>
+        <w:rPr>
+          <w:rFonts w:ascii="Times New Roman" w:eastAsia="Times New Roman" w:hAnsi="Times New Roman" w:cs="Times New Roman"/>
+          <w:sz w:val="24"/>
+          <w:szCs w:val="24"/>
+        </w:rPr>
+      </w:pPr>
+      <w:r>
+        <w:rPr>
+          <w:rFonts w:ascii="Arial" w:eastAsia="Times New Roman" w:hAnsi="Arial" w:cs="Arial"/>
+          <w:b/>
+          <w:bCs/>
+          <w:color w:val="000000"/>
+        </w:rPr>
+        <w:t>Ethical commitment (I will always/never...)</w:t>
+      </w:r>
+    </w:p>
+    <w:p>
+      <w:pPr>
+        <w:spacing w:after="0" w:line="240" w:lineRule="auto"/>
+        <w:rPr>
+          <w:rFonts w:ascii="Times New Roman" w:eastAsia="Times New Roman" w:hAnsi="Times New Roman" w:cs="Times New Roman"/>
+          <w:sz w:val="24"/>
+          <w:szCs w:val="24"/>
+        </w:rPr>
+      </w:pPr>
+    </w:p>
+    <w:p>
+      <w:pPr>
+        <w:spacing w:after="0" w:line="240" w:lineRule="auto"/>
+        <w:rPr>
+          <w:rFonts w:ascii="Times New Roman" w:eastAsia="Times New Roman" w:hAnsi="Times New Roman" w:cs="Times New Roman"/>
+          <w:sz w:val="24"/>
+          <w:szCs w:val="24"/>
+        </w:rPr>
+      </w:pPr>
+      <w:r>
+        <w:rPr>
+          <w:rFonts w:ascii="Arial" w:eastAsia="Times New Roman" w:hAnsi="Arial" w:cs="Arial"/>
+          <w:b/>
+          <w:bCs/>
+          <w:color w:val="000000"/>
+        </w:rPr>
+        <w:t>Which Project</w:t>
+      </w:r>
+    </w:p>
+    <w:p>
+      <w:pPr>
+        <w:spacing w:after="0" w:line="240" w:lineRule="auto"/>
+        <w:rPr>
+          <w:rFonts w:ascii="Times New Roman" w:eastAsia="Times New Roman" w:hAnsi="Times New Roman" w:cs="Times New Roman"/>
+          <w:sz w:val="24"/>
+          <w:szCs w:val="24"/>
+        </w:rPr>
+      </w:pPr>
+    </w:p>
+    <w:p>
+      <w:pPr>
+        <w:spacing w:after="0" w:line="240" w:lineRule="auto"/>
+        <w:rPr>
+          <w:rFonts w:ascii="Times New Roman" w:eastAsia="Times New Roman" w:hAnsi="Times New Roman" w:cs="Times New Roman"/>
+          <w:sz w:val="24"/>
+          <w:szCs w:val="24"/>
+        </w:rPr>
+      </w:pPr>
+      <w:r>
+        <w:rPr>
+          <w:rFonts w:ascii="Arial" w:eastAsia="Times New Roman" w:hAnsi="Arial" w:cs="Arial"/>
+          <w:b/>
+          <w:bCs/>
+          <w:color w:val="000000"/>
+        </w:rPr>
+        <w:t>Meaning in Context</w:t>
+      </w:r>
+    </w:p>
+    <w:p>
+      <w:pPr>
+        <w:spacing w:after="0" w:line="240" w:lineRule="auto"/>
+        <w:rPr>
+          <w:rFonts w:ascii="Times New Roman" w:eastAsia="Times New Roman" w:hAnsi="Times New Roman" w:cs="Times New Roman"/>
+          <w:sz w:val="24"/>
+          <w:szCs w:val="24"/>
+        </w:rPr>
+      </w:pPr>
+    </w:p>
+    <w:p>
+      <w:pPr>
+        <w:spacing w:after="0" w:line="240" w:lineRule="auto"/>
+        <w:rPr>
+          <w:rFonts w:ascii="Times New Roman" w:eastAsia="Times New Roman" w:hAnsi="Times New Roman" w:cs="Times New Roman"/>
+          <w:sz w:val="24"/>
+          <w:szCs w:val="24"/>
+        </w:rPr>
+      </w:pPr>
+      <w:r>
+        <w:rPr>
+          <w:rFonts w:ascii="Arial" w:eastAsia="Times New Roman" w:hAnsi="Arial" w:cs="Arial"/>
+          <w:b/>
+          <w:bCs/>
+          <w:color w:val="000000"/>
+        </w:rPr>
         <w:lastRenderedPageBreak/>
-        <w:t xml:space="preserve">One paragraph explaining </w:t>
-      </w:r>
-      <w:r>
-        <w:rPr>
-          <w:rFonts w:ascii="Arial" w:eastAsia="Times New Roman" w:hAnsi="Arial" w:cs="Arial"/>
-          <w:b/>
-          <w:bCs/>
-          <w:i/>
-          <w:iCs/>
-          <w:color w:val="000000"/>
-        </w:rPr>
-        <w:t>why it is valuable</w:t>
-      </w:r>
-      <w:r>
-        <w:rPr>
-          <w:rFonts w:ascii="Arial" w:eastAsia="Times New Roman" w:hAnsi="Arial" w:cs="Arial"/>
-          <w:i/>
-          <w:iCs/>
-          <w:color w:val="000000"/>
-        </w:rPr>
-        <w:t xml:space="preserve"> to ask that question, make that statement, or state that ethical commitment. How would it make the particular project go better, or help you avoid some pitfall?</w:t>
-      </w:r>
-    </w:p>
-    <w:p>
-      <w:pPr>
-        <w:spacing w:after="240" w:line="240" w:lineRule="auto"/>
-        <w:rPr>
-          <w:rFonts w:ascii="Times New Roman" w:eastAsia="Times New Roman" w:hAnsi="Times New Roman" w:cs="Times New Roman"/>
-          <w:sz w:val="24"/>
-          <w:szCs w:val="24"/>
-        </w:rPr>
-      </w:pPr>
-    </w:p>
-    <w:p>
-      <w:pPr>
-        <w:spacing w:after="0" w:line="240" w:lineRule="auto"/>
-        <w:rPr>
-          <w:rFonts w:ascii="Times New Roman" w:eastAsia="Times New Roman" w:hAnsi="Times New Roman" w:cs="Times New Roman"/>
-          <w:sz w:val="24"/>
-          <w:szCs w:val="24"/>
-        </w:rPr>
-      </w:pPr>
-      <w:r>
-        <w:rPr>
-          <w:rFonts w:ascii="Arial" w:eastAsia="Times New Roman" w:hAnsi="Arial" w:cs="Arial"/>
-          <w:b/>
-          <w:bCs/>
-          <w:color w:val="000000"/>
-        </w:rPr>
-        <w:t>Question (I will always ask…)</w:t>
-      </w:r>
-    </w:p>
-    <w:p>
-      <w:pPr>
-        <w:spacing w:after="0" w:line="240" w:lineRule="auto"/>
-        <w:rPr>
-          <w:rFonts w:ascii="Times New Roman" w:eastAsia="Times New Roman" w:hAnsi="Times New Roman" w:cs="Times New Roman"/>
-          <w:sz w:val="24"/>
-          <w:szCs w:val="24"/>
-        </w:rPr>
-      </w:pPr>
-      <w:r>
-        <w:rPr>
-          <w:rFonts w:ascii="Arial" w:eastAsia="Times New Roman" w:hAnsi="Arial" w:cs="Arial"/>
-          <w:color w:val="000000"/>
-        </w:rPr>
-        <w:t> </w:t>
-      </w:r>
-    </w:p>
-    <w:p>
-      <w:pPr>
-        <w:spacing w:after="0" w:line="240" w:lineRule="auto"/>
-        <w:rPr>
-          <w:rFonts w:ascii="Times New Roman" w:eastAsia="Times New Roman" w:hAnsi="Times New Roman" w:cs="Times New Roman"/>
-          <w:sz w:val="24"/>
-          <w:szCs w:val="24"/>
-        </w:rPr>
-      </w:pPr>
-      <w:r>
-        <w:rPr>
-          <w:rFonts w:ascii="Arial" w:eastAsia="Times New Roman" w:hAnsi="Arial" w:cs="Arial"/>
-          <w:b/>
-          <w:bCs/>
-          <w:color w:val="000000"/>
-        </w:rPr>
-        <w:t>Which Project</w:t>
-      </w:r>
-    </w:p>
-    <w:p>
-      <w:pPr>
-        <w:spacing w:after="0" w:line="240" w:lineRule="auto"/>
-        <w:rPr>
-          <w:rFonts w:ascii="Times New Roman" w:eastAsia="Times New Roman" w:hAnsi="Times New Roman" w:cs="Times New Roman"/>
-          <w:sz w:val="24"/>
-          <w:szCs w:val="24"/>
-        </w:rPr>
-      </w:pPr>
-    </w:p>
-    <w:p>
-      <w:pPr>
-        <w:spacing w:after="0" w:line="240" w:lineRule="auto"/>
-        <w:rPr>
-          <w:rFonts w:ascii="Times New Roman" w:eastAsia="Times New Roman" w:hAnsi="Times New Roman" w:cs="Times New Roman"/>
-          <w:sz w:val="24"/>
-          <w:szCs w:val="24"/>
-        </w:rPr>
-      </w:pPr>
-      <w:r>
-        <w:rPr>
-          <w:rFonts w:ascii="Arial" w:eastAsia="Times New Roman" w:hAnsi="Arial" w:cs="Arial"/>
-          <w:b/>
-          <w:bCs/>
-          <w:color w:val="000000"/>
-        </w:rPr>
-        <w:t>Meaning in Context</w:t>
-      </w:r>
-    </w:p>
-    <w:p>
-      <w:pPr>
-        <w:spacing w:after="0" w:line="240" w:lineRule="auto"/>
-        <w:rPr>
-          <w:rFonts w:ascii="Times New Roman" w:eastAsia="Times New Roman" w:hAnsi="Times New Roman" w:cs="Times New Roman"/>
-          <w:sz w:val="24"/>
-          <w:szCs w:val="24"/>
-        </w:rPr>
-      </w:pPr>
-    </w:p>
-    <w:p>
-      <w:pPr>
-        <w:spacing w:after="0" w:line="240" w:lineRule="auto"/>
-        <w:rPr>
-          <w:rFonts w:ascii="Times New Roman" w:eastAsia="Times New Roman" w:hAnsi="Times New Roman" w:cs="Times New Roman"/>
-          <w:sz w:val="24"/>
-          <w:szCs w:val="24"/>
-        </w:rPr>
-      </w:pPr>
-      <w:r>
-        <w:rPr>
-          <w:rFonts w:ascii="Arial" w:eastAsia="Times New Roman" w:hAnsi="Arial" w:cs="Arial"/>
-          <w:b/>
-          <w:bCs/>
-          <w:color w:val="000000"/>
-        </w:rPr>
-        <w:t>Importance</w:t>
-      </w:r>
-    </w:p>
-    <w:p>
-      <w:pPr>
-        <w:spacing w:after="240" w:line="240" w:lineRule="auto"/>
-        <w:rPr>
-          <w:rFonts w:ascii="Times New Roman" w:eastAsia="Times New Roman" w:hAnsi="Times New Roman" w:cs="Times New Roman"/>
-          <w:sz w:val="24"/>
-          <w:szCs w:val="24"/>
-        </w:rPr>
-      </w:pPr>
-      <w:r>
-        <w:rPr>
-          <w:rFonts w:ascii="Times New Roman" w:eastAsia="Times New Roman" w:hAnsi="Times New Roman" w:cs="Times New Roman"/>
-          <w:sz w:val="24"/>
-          <w:szCs w:val="24"/>
-        </w:rPr>
-        <w:br/>
-      </w:r>
-      <w:r>
-        <w:rPr>
-          <w:rFonts w:ascii="Times New Roman" w:eastAsia="Times New Roman" w:hAnsi="Times New Roman" w:cs="Times New Roman"/>
-          <w:sz w:val="24"/>
-          <w:szCs w:val="24"/>
-        </w:rPr>
-        <w:br/>
-      </w:r>
-    </w:p>
-    <w:p>
-      <w:pPr>
-        <w:spacing w:after="0" w:line="240" w:lineRule="auto"/>
-        <w:rPr>
-          <w:rFonts w:ascii="Times New Roman" w:eastAsia="Times New Roman" w:hAnsi="Times New Roman" w:cs="Times New Roman"/>
-          <w:sz w:val="24"/>
-          <w:szCs w:val="24"/>
-        </w:rPr>
-      </w:pPr>
-      <w:r>
-        <w:rPr>
-          <w:rFonts w:ascii="Arial" w:eastAsia="Times New Roman" w:hAnsi="Arial" w:cs="Arial"/>
-          <w:b/>
-          <w:bCs/>
-          <w:color w:val="000000"/>
-        </w:rPr>
-        <w:t>Maxim (I will always say…)</w:t>
-      </w:r>
-    </w:p>
-    <w:p>
-      <w:pPr>
-        <w:spacing w:after="0" w:line="240" w:lineRule="auto"/>
-        <w:rPr>
-          <w:rFonts w:ascii="Times New Roman" w:eastAsia="Times New Roman" w:hAnsi="Times New Roman" w:cs="Times New Roman"/>
-          <w:sz w:val="24"/>
-          <w:szCs w:val="24"/>
-        </w:rPr>
-      </w:pPr>
-    </w:p>
-    <w:p>
-      <w:pPr>
-        <w:spacing w:after="0" w:line="240" w:lineRule="auto"/>
-        <w:rPr>
-          <w:rFonts w:ascii="Times New Roman" w:eastAsia="Times New Roman" w:hAnsi="Times New Roman" w:cs="Times New Roman"/>
-          <w:sz w:val="24"/>
-          <w:szCs w:val="24"/>
-        </w:rPr>
-      </w:pPr>
-      <w:r>
-        <w:rPr>
-          <w:rFonts w:ascii="Arial" w:eastAsia="Times New Roman" w:hAnsi="Arial" w:cs="Arial"/>
-          <w:b/>
-          <w:bCs/>
-          <w:color w:val="000000"/>
-        </w:rPr>
-        <w:t>Which Project</w:t>
-      </w:r>
-    </w:p>
-    <w:p>
-      <w:pPr>
-        <w:spacing w:after="0" w:line="240" w:lineRule="auto"/>
-        <w:rPr>
-          <w:rFonts w:ascii="Times New Roman" w:eastAsia="Times New Roman" w:hAnsi="Times New Roman" w:cs="Times New Roman"/>
-          <w:sz w:val="24"/>
-          <w:szCs w:val="24"/>
-        </w:rPr>
-      </w:pPr>
-    </w:p>
-    <w:p>
-      <w:pPr>
-        <w:spacing w:after="0" w:line="240" w:lineRule="auto"/>
-        <w:rPr>
-          <w:rFonts w:ascii="Times New Roman" w:eastAsia="Times New Roman" w:hAnsi="Times New Roman" w:cs="Times New Roman"/>
-          <w:sz w:val="24"/>
-          <w:szCs w:val="24"/>
-        </w:rPr>
-      </w:pPr>
-      <w:r>
-        <w:rPr>
-          <w:rFonts w:ascii="Arial" w:eastAsia="Times New Roman" w:hAnsi="Arial" w:cs="Arial"/>
-          <w:b/>
-          <w:bCs/>
-          <w:color w:val="000000"/>
-        </w:rPr>
-        <w:t>Meaning in Context</w:t>
-      </w:r>
-    </w:p>
-    <w:p>
-      <w:pPr>
-        <w:spacing w:after="0" w:line="240" w:lineRule="auto"/>
-        <w:rPr>
-          <w:rFonts w:ascii="Times New Roman" w:eastAsia="Times New Roman" w:hAnsi="Times New Roman" w:cs="Times New Roman"/>
-          <w:sz w:val="24"/>
-          <w:szCs w:val="24"/>
-        </w:rPr>
-      </w:pPr>
-    </w:p>
-    <w:p>
-      <w:pPr>
-        <w:spacing w:after="0" w:line="240" w:lineRule="auto"/>
-        <w:rPr>
-          <w:rFonts w:ascii="Times New Roman" w:eastAsia="Times New Roman" w:hAnsi="Times New Roman" w:cs="Times New Roman"/>
-          <w:sz w:val="24"/>
-          <w:szCs w:val="24"/>
-        </w:rPr>
-      </w:pPr>
-      <w:r>
-        <w:rPr>
-          <w:rFonts w:ascii="Arial" w:eastAsia="Times New Roman" w:hAnsi="Arial" w:cs="Arial"/>
-          <w:b/>
-          <w:bCs/>
-          <w:color w:val="000000"/>
-        </w:rPr>
-        <w:t>Importance</w:t>
-      </w:r>
-    </w:p>
-    <w:p>
-      <w:pPr>
-        <w:spacing w:after="240" w:line="240" w:lineRule="auto"/>
-        <w:rPr>
-          <w:rFonts w:ascii="Times New Roman" w:eastAsia="Times New Roman" w:hAnsi="Times New Roman" w:cs="Times New Roman"/>
-          <w:sz w:val="24"/>
-          <w:szCs w:val="24"/>
-        </w:rPr>
-      </w:pPr>
-      <w:r>
-        <w:rPr>
-          <w:rFonts w:ascii="Times New Roman" w:eastAsia="Times New Roman" w:hAnsi="Times New Roman" w:cs="Times New Roman"/>
-          <w:sz w:val="24"/>
-          <w:szCs w:val="24"/>
-        </w:rPr>
-        <w:br/>
-      </w:r>
-      <w:r>
-        <w:rPr>
-          <w:rFonts w:ascii="Times New Roman" w:eastAsia="Times New Roman" w:hAnsi="Times New Roman" w:cs="Times New Roman"/>
-          <w:sz w:val="24"/>
-          <w:szCs w:val="24"/>
-        </w:rPr>
-        <w:br/>
-      </w:r>
-      <w:r>
-        <w:rPr>
-          <w:rFonts w:ascii="Times New Roman" w:eastAsia="Times New Roman" w:hAnsi="Times New Roman" w:cs="Times New Roman"/>
-          <w:sz w:val="24"/>
-          <w:szCs w:val="24"/>
-        </w:rPr>
-        <w:br/>
-      </w:r>
-    </w:p>
-    <w:p>
-      <w:pPr>
-        <w:spacing w:after="0" w:line="240" w:lineRule="auto"/>
-        <w:rPr>
-          <w:rFonts w:ascii="Times New Roman" w:eastAsia="Times New Roman" w:hAnsi="Times New Roman" w:cs="Times New Roman"/>
-          <w:sz w:val="24"/>
-          <w:szCs w:val="24"/>
-        </w:rPr>
-      </w:pPr>
-      <w:r>
-        <w:rPr>
-          <w:rFonts w:ascii="Arial" w:eastAsia="Times New Roman" w:hAnsi="Arial" w:cs="Arial"/>
-          <w:b/>
-          <w:bCs/>
-          <w:color w:val="000000"/>
-        </w:rPr>
-        <w:t>Ethical commitment (I will always/never...)</w:t>
-      </w:r>
-    </w:p>
-    <w:p>
-      <w:pPr>
-        <w:spacing w:after="0" w:line="240" w:lineRule="auto"/>
-        <w:rPr>
-          <w:rFonts w:ascii="Times New Roman" w:eastAsia="Times New Roman" w:hAnsi="Times New Roman" w:cs="Times New Roman"/>
-          <w:sz w:val="24"/>
-          <w:szCs w:val="24"/>
-        </w:rPr>
-      </w:pPr>
-    </w:p>
-    <w:p>
-      <w:pPr>
-        <w:spacing w:after="0" w:line="240" w:lineRule="auto"/>
-        <w:rPr>
-          <w:rFonts w:ascii="Times New Roman" w:eastAsia="Times New Roman" w:hAnsi="Times New Roman" w:cs="Times New Roman"/>
-          <w:sz w:val="24"/>
-          <w:szCs w:val="24"/>
-        </w:rPr>
-      </w:pPr>
-      <w:r>
-        <w:rPr>
-          <w:rFonts w:ascii="Arial" w:eastAsia="Times New Roman" w:hAnsi="Arial" w:cs="Arial"/>
-          <w:b/>
-          <w:bCs/>
-          <w:color w:val="000000"/>
-        </w:rPr>
-        <w:t>Which Project</w:t>
-      </w:r>
-    </w:p>
-    <w:p>
-      <w:pPr>
-        <w:spacing w:after="0" w:line="240" w:lineRule="auto"/>
-        <w:rPr>
-          <w:rFonts w:ascii="Times New Roman" w:eastAsia="Times New Roman" w:hAnsi="Times New Roman" w:cs="Times New Roman"/>
-          <w:sz w:val="24"/>
-          <w:szCs w:val="24"/>
-        </w:rPr>
-      </w:pPr>
-    </w:p>
-    <w:p>
-      <w:pPr>
-        <w:spacing w:after="0" w:line="240" w:lineRule="auto"/>
-        <w:rPr>
-          <w:rFonts w:ascii="Times New Roman" w:eastAsia="Times New Roman" w:hAnsi="Times New Roman" w:cs="Times New Roman"/>
-          <w:sz w:val="24"/>
-          <w:szCs w:val="24"/>
-        </w:rPr>
-      </w:pPr>
-      <w:r>
-        <w:rPr>
-          <w:rFonts w:ascii="Arial" w:eastAsia="Times New Roman" w:hAnsi="Arial" w:cs="Arial"/>
-          <w:b/>
-          <w:bCs/>
-          <w:color w:val="000000"/>
-        </w:rPr>
-        <w:t>Meaning in Context</w:t>
-      </w:r>
-    </w:p>
-    <w:p>
-      <w:pPr>
-        <w:spacing w:after="0" w:line="240" w:lineRule="auto"/>
-        <w:rPr>
-          <w:rFonts w:ascii="Times New Roman" w:eastAsia="Times New Roman" w:hAnsi="Times New Roman" w:cs="Times New Roman"/>
-          <w:sz w:val="24"/>
-          <w:szCs w:val="24"/>
-        </w:rPr>
-      </w:pPr>
-    </w:p>
-    <w:p>
-      <w:pPr>
-        <w:spacing w:after="0" w:line="240" w:lineRule="auto"/>
-        <w:rPr>
-          <w:rFonts w:ascii="Times New Roman" w:eastAsia="Times New Roman" w:hAnsi="Times New Roman" w:cs="Times New Roman"/>
-          <w:sz w:val="24"/>
-          <w:szCs w:val="24"/>
-        </w:rPr>
-      </w:pPr>
-      <w:r>
-        <w:rPr>
-          <w:rFonts w:ascii="Arial" w:eastAsia="Times New Roman" w:hAnsi="Arial" w:cs="Arial"/>
-          <w:b/>
-          <w:bCs/>
-          <w:color w:val="000000"/>
-        </w:rPr>
         <w:t>Importance</w:t>
       </w:r>
     </w:p>
@@ -3119,17 +3324,7 @@
           <w:iCs/>
           <w:color w:val="000000"/>
         </w:rPr>
-        <w:t xml:space="preserve">Make a plan for a personal project in your application domain of interest. You are not required to complete this personal project as a part of the degree program, but it is a </w:t>
-      </w:r>
-      <w:r>
-        <w:rPr>
-          <w:rFonts w:ascii="Arial" w:eastAsia="Times New Roman" w:hAnsi="Arial" w:cs="Arial"/>
-          <w:i/>
-          <w:iCs/>
-          <w:color w:val="000000"/>
-        </w:rPr>
-        <w:lastRenderedPageBreak/>
-        <w:t>good idea to complete it for your own personal learning and to demonstrate your learning to potential future employers.</w:t>
+        <w:t>Make a plan for a personal project in your application domain of interest. You are not required to complete this personal project as a part of the degree program, but it is a good idea to complete it for your own personal learning and to demonstrate your learning to potential future employers.</w:t>
       </w:r>
     </w:p>
     <w:p>
@@ -3149,27 +3344,7 @@
           <w:iCs/>
           <w:color w:val="000000"/>
         </w:rPr>
-        <w:t xml:space="preserve">The project plan (inspired by step 2 of Monica </w:t>
-      </w:r>
-      <w:proofErr w:type="spellStart"/>
-      <w:r>
-        <w:rPr>
-          <w:rFonts w:ascii="Arial" w:eastAsia="Times New Roman" w:hAnsi="Arial" w:cs="Arial"/>
-          <w:i/>
-          <w:iCs/>
-          <w:color w:val="000000"/>
-        </w:rPr>
-        <w:t>Rogati’s</w:t>
-      </w:r>
-      <w:proofErr w:type="spellEnd"/>
-      <w:r>
-        <w:rPr>
-          <w:rFonts w:ascii="Arial" w:eastAsia="Times New Roman" w:hAnsi="Arial" w:cs="Arial"/>
-          <w:i/>
-          <w:iCs/>
-          <w:color w:val="000000"/>
-        </w:rPr>
-        <w:t xml:space="preserve"> article “</w:t>
+        <w:t>The project plan (inspired by step 2 of Monica Rogati’s article “</w:t>
       </w:r>
       <w:hyperlink r:id="rId30" w:history="1">
         <w:r>
@@ -3691,7 +3866,6 @@
           <w:iCs/>
           <w:color w:val="000000"/>
         </w:rPr>
-        <w:lastRenderedPageBreak/>
         <w:t>Note: you only need 1-3 sentences for each, though you are welcome to write more if you want.</w:t>
       </w:r>
     </w:p>
@@ -4131,6 +4305,7 @@
           <w:iCs/>
           <w:color w:val="000000"/>
         </w:rPr>
+        <w:lastRenderedPageBreak/>
         <w:t xml:space="preserve">One paragraph explaining </w:t>
       </w:r>
       <w:r>
@@ -4319,7 +4494,6 @@
           <w:bCs/>
           <w:color w:val="000000"/>
         </w:rPr>
-        <w:lastRenderedPageBreak/>
         <w:t>Maxim (I will always say…)</w:t>
       </w:r>
     </w:p>
@@ -4653,6 +4827,7 @@
           <w:iCs/>
           <w:color w:val="000000"/>
         </w:rPr>
+        <w:lastRenderedPageBreak/>
         <w:t>Synthesizing the information gleaned from the interview that you conducted, read, or listened to, write a 250-500 word reflection on what you have learned about being a data scientist. In your reflection, you must:</w:t>
       </w:r>
     </w:p>
@@ -4815,19 +4990,7 @@
           <w:iCs/>
           <w:color w:val="000000"/>
         </w:rPr>
-        <w:t xml:space="preserve">{Stage the insight is relevant for: problem formulation; data collection &amp; cleaning; </w:t>
-      </w:r>
-      <w:r>
-        <w:rPr>
-          <w:rFonts w:ascii="Arial" w:eastAsia="Times New Roman" w:hAnsi="Arial" w:cs="Arial"/>
-          <w:b/>
-          <w:bCs/>
-          <w:i/>
-          <w:iCs/>
-          <w:color w:val="000000"/>
-        </w:rPr>
-        <w:lastRenderedPageBreak/>
-        <w:t>modeling &amp; analysis; presentation &amp; deployment} - {which of the following it is: expertise; goal; maxim; question; ethical commitment}</w:t>
+        <w:t>{Stage the insight is relevant for: problem formulation; data collection &amp; cleaning; modeling &amp; analysis; presentation &amp; deployment} - {which of the following it is: expertise; goal; maxim; question; ethical commitment}</w:t>
       </w:r>
     </w:p>
     <w:p>
@@ -5256,6 +5419,7 @@
           <w:iCs/>
           <w:color w:val="000000"/>
         </w:rPr>
+        <w:lastRenderedPageBreak/>
         <w:t>I already have this capability. If so, describe how you acquired it.</w:t>
       </w:r>
     </w:p>
@@ -5440,17 +5604,7 @@
           <w:iCs/>
           <w:color w:val="000000"/>
         </w:rPr>
-        <w:t xml:space="preserve">As with any professional, every data scientist has certain beliefs about their work that define how they conduct themselves on a daily basis. Based on what you learn each </w:t>
-      </w:r>
-      <w:r>
-        <w:rPr>
-          <w:rFonts w:ascii="Arial" w:eastAsia="Times New Roman" w:hAnsi="Arial" w:cs="Arial"/>
-          <w:i/>
-          <w:iCs/>
-          <w:color w:val="000000"/>
-        </w:rPr>
-        <w:lastRenderedPageBreak/>
-        <w:t>week about the profession, we will ask you to identify and share beliefs that resonate with you in the form of questions, maxims, and ethical commitments. You will have to provide one question, one maxim, and one ethical commitment each week.</w:t>
+        <w:t>As with any professional, every data scientist has certain beliefs about their work that define how they conduct themselves on a daily basis. Based on what you learn each week about the profession, we will ask you to identify and share beliefs that resonate with you in the form of questions, maxims, and ethical commitments. You will have to provide one question, one maxim, and one ethical commitment each week.</w:t>
       </w:r>
     </w:p>
     <w:p>
@@ -5856,6 +6010,7 @@
           <w:bCs/>
           <w:color w:val="000000"/>
         </w:rPr>
+        <w:lastRenderedPageBreak/>
         <w:t>Maxim (I will always say…)</w:t>
       </w:r>
     </w:p>
@@ -6083,7 +6238,6 @@
           <w:bCs/>
           <w:color w:val="000000"/>
         </w:rPr>
-        <w:lastRenderedPageBreak/>
         <w:t>Importance</w:t>
       </w:r>
     </w:p>
@@ -6299,6 +6453,7 @@
           <w:sz w:val="32"/>
           <w:szCs w:val="32"/>
         </w:rPr>
+        <w:lastRenderedPageBreak/>
         <w:t>Reading Responses</w:t>
       </w:r>
     </w:p>
@@ -6444,17 +6599,7 @@
           <w:iCs/>
           <w:color w:val="000000"/>
         </w:rPr>
-        <w:t xml:space="preserve">“Outcome proxies will be gamed.” When you define proxies for the outcomes you really care about, people may start behaving in ways that obscure the natural </w:t>
-      </w:r>
-      <w:r>
-        <w:rPr>
-          <w:rFonts w:ascii="Arial" w:eastAsia="Times New Roman" w:hAnsi="Arial" w:cs="Arial"/>
-          <w:i/>
-          <w:iCs/>
-          <w:color w:val="000000"/>
-        </w:rPr>
-        <w:lastRenderedPageBreak/>
-        <w:t xml:space="preserve">correlations between the proxy and the real outcome of interest. </w:t>
+        <w:t xml:space="preserve">“Outcome proxies will be gamed.” When you define proxies for the outcomes you really care about, people may start behaving in ways that obscure the natural correlations between the proxy and the real outcome of interest. </w:t>
       </w:r>
       <w:r>
         <w:rPr>
@@ -6968,6 +7113,7 @@
           <w:sz w:val="32"/>
           <w:szCs w:val="32"/>
         </w:rPr>
+        <w:lastRenderedPageBreak/>
         <w:t>Maxims, Questions, and Commitments</w:t>
       </w:r>
     </w:p>
@@ -7128,7 +7274,6 @@
           <w:iCs/>
           <w:color w:val="000000"/>
         </w:rPr>
-        <w:lastRenderedPageBreak/>
         <w:t>Which of your two projects from your Application in Domain of Interest you will apply it to. Please just include a one-sentence summary of the project; the reader can refer back to the full description.  </w:t>
       </w:r>
     </w:p>
@@ -7557,6 +7702,7 @@
           <w:bCs/>
           <w:color w:val="000000"/>
         </w:rPr>
+        <w:lastRenderedPageBreak/>
         <w:t>Ethical commitment (I will always/never...)</w:t>
       </w:r>
     </w:p>

</xml_diff>